<commit_message>
Informe completado y pdf
</commit_message>
<xml_diff>
--- a/Item-8/Report.docx
+++ b/Item-8/Report.docx
@@ -7,6 +7,7 @@
         <w:rPr>
           <w:rFonts w:eastAsiaTheme="minorHAnsi"/>
           <w:color w:val="5B9BD5" w:themeColor="accent1"/>
+          <w:sz w:val="24"/>
           <w:lang w:eastAsia="en-US"/>
         </w:rPr>
         <w:id w:val="-1516148883"/>
@@ -18,7 +19,6 @@
       <w:sdtEndPr>
         <w:rPr>
           <w:color w:val="auto"/>
-          <w:sz w:val="24"/>
         </w:rPr>
       </w:sdtEndPr>
       <w:sdtContent>
@@ -869,7 +869,7 @@
         </w:p>
       </w:sdtContent>
     </w:sdt>
-    <w:bookmarkStart w:id="0" w:name="_Toc6912531" w:displacedByCustomXml="next"/>
+    <w:bookmarkStart w:id="0" w:name="_Toc6918449" w:displacedByCustomXml="next"/>
     <w:sdt>
       <w:sdtPr>
         <w:rPr>
@@ -877,6 +877,7 @@
           <w:color w:val="auto"/>
           <w:sz w:val="22"/>
           <w:szCs w:val="22"/>
+          <w:lang w:val="es-ES"/>
         </w:rPr>
         <w:id w:val="1176079178"/>
         <w:docPartObj>
@@ -889,7 +890,6 @@
           <w:b/>
           <w:bCs/>
           <w:sz w:val="24"/>
-          <w:lang w:val="es-ES"/>
         </w:rPr>
       </w:sdtEndPr>
       <w:sdtContent>
@@ -942,13 +942,146 @@
             </w:rPr>
             <w:fldChar w:fldCharType="separate"/>
           </w:r>
-          <w:hyperlink w:anchor="_Toc6912531" w:history="1">
+          <w:bookmarkStart w:id="1" w:name="_GoBack"/>
+          <w:bookmarkEnd w:id="1"/>
+          <w:r>
+            <w:rPr>
+              <w:rStyle w:val="Hipervnculo"/>
+              <w:noProof/>
+            </w:rPr>
+            <w:fldChar w:fldCharType="begin"/>
+          </w:r>
+          <w:r>
+            <w:rPr>
+              <w:rStyle w:val="Hipervnculo"/>
+              <w:noProof/>
+            </w:rPr>
+            <w:instrText xml:space="preserve"> </w:instrText>
+          </w:r>
+          <w:r>
+            <w:rPr>
+              <w:noProof/>
+            </w:rPr>
+            <w:instrText>HYPERLINK \l "_Toc6918449"</w:instrText>
+          </w:r>
+          <w:r>
+            <w:rPr>
+              <w:rStyle w:val="Hipervnculo"/>
+              <w:noProof/>
+            </w:rPr>
+            <w:instrText xml:space="preserve"> </w:instrText>
+          </w:r>
+          <w:r>
+            <w:rPr>
+              <w:rStyle w:val="Hipervnculo"/>
+              <w:noProof/>
+            </w:rPr>
+          </w:r>
+          <w:r>
+            <w:rPr>
+              <w:rStyle w:val="Hipervnculo"/>
+              <w:noProof/>
+            </w:rPr>
+            <w:fldChar w:fldCharType="separate"/>
+          </w:r>
+          <w:r>
+            <w:rPr>
+              <w:rStyle w:val="Hipervnculo"/>
+              <w:noProof/>
+            </w:rPr>
+            <w:t>Contenido</w:t>
+          </w:r>
+          <w:r>
+            <w:rPr>
+              <w:noProof/>
+              <w:webHidden/>
+            </w:rPr>
+            <w:tab/>
+          </w:r>
+          <w:r>
+            <w:rPr>
+              <w:noProof/>
+              <w:webHidden/>
+            </w:rPr>
+            <w:fldChar w:fldCharType="begin"/>
+          </w:r>
+          <w:r>
+            <w:rPr>
+              <w:noProof/>
+              <w:webHidden/>
+            </w:rPr>
+            <w:instrText xml:space="preserve"> PAGEREF _Toc6918449 \h </w:instrText>
+          </w:r>
+          <w:r>
+            <w:rPr>
+              <w:noProof/>
+              <w:webHidden/>
+            </w:rPr>
+          </w:r>
+          <w:r>
+            <w:rPr>
+              <w:noProof/>
+              <w:webHidden/>
+            </w:rPr>
+            <w:fldChar w:fldCharType="separate"/>
+          </w:r>
+          <w:r>
+            <w:rPr>
+              <w:noProof/>
+              <w:webHidden/>
+            </w:rPr>
+            <w:t>1</w:t>
+          </w:r>
+          <w:r>
+            <w:rPr>
+              <w:noProof/>
+              <w:webHidden/>
+            </w:rPr>
+            <w:fldChar w:fldCharType="end"/>
+          </w:r>
+          <w:r>
+            <w:rPr>
+              <w:rStyle w:val="Hipervnculo"/>
+              <w:noProof/>
+            </w:rPr>
+            <w:fldChar w:fldCharType="end"/>
+          </w:r>
+        </w:p>
+        <w:p>
+          <w:pPr>
+            <w:pStyle w:val="TDC1"/>
+            <w:tabs>
+              <w:tab w:val="left" w:pos="880"/>
+              <w:tab w:val="right" w:leader="dot" w:pos="8494"/>
+            </w:tabs>
+            <w:rPr>
+              <w:rFonts w:cstheme="minorBidi"/>
+              <w:noProof/>
+              <w:sz w:val="22"/>
+            </w:rPr>
+          </w:pPr>
+          <w:hyperlink w:anchor="_Toc6918450" w:history="1">
             <w:r>
               <w:rPr>
                 <w:rStyle w:val="Hipervnculo"/>
                 <w:noProof/>
               </w:rPr>
-              <w:t>Contenido</w:t>
+              <w:t>1.</w:t>
+            </w:r>
+            <w:r>
+              <w:rPr>
+                <w:rFonts w:cstheme="minorBidi"/>
+                <w:noProof/>
+                <w:sz w:val="22"/>
+              </w:rPr>
+              <w:tab/>
+            </w:r>
+            <w:r>
+              <w:rPr>
+                <w:rStyle w:val="Hipervnculo"/>
+                <w:noProof/>
+              </w:rPr>
+              <w:t>Introducción</w:t>
             </w:r>
             <w:r>
               <w:rPr>
@@ -969,7 +1102,7 @@
                 <w:noProof/>
                 <w:webHidden/>
               </w:rPr>
-              <w:instrText xml:space="preserve"> PAGEREF _Toc6912531 \h </w:instrText>
+              <w:instrText xml:space="preserve"> PAGEREF _Toc6918450 \h </w:instrText>
             </w:r>
             <w:r>
               <w:rPr>
@@ -989,7 +1122,7 @@
                 <w:noProof/>
                 <w:webHidden/>
               </w:rPr>
-              <w:t>1</w:t>
+              <w:t>2</w:t>
             </w:r>
             <w:r>
               <w:rPr>
@@ -1013,13 +1146,13 @@
               <w:sz w:val="22"/>
             </w:rPr>
           </w:pPr>
-          <w:hyperlink w:anchor="_Toc6912532" w:history="1">
+          <w:hyperlink w:anchor="_Toc6918451" w:history="1">
             <w:r>
               <w:rPr>
                 <w:rStyle w:val="Hipervnculo"/>
                 <w:noProof/>
               </w:rPr>
-              <w:t>1.</w:t>
+              <w:t>2.</w:t>
             </w:r>
             <w:r>
               <w:rPr>
@@ -1034,7 +1167,7 @@
                 <w:rStyle w:val="Hipervnculo"/>
                 <w:noProof/>
               </w:rPr>
-              <w:t>Introducción</w:t>
+              <w:t>Servicios considerados</w:t>
             </w:r>
             <w:r>
               <w:rPr>
@@ -1055,7 +1188,274 @@
                 <w:noProof/>
                 <w:webHidden/>
               </w:rPr>
-              <w:instrText xml:space="preserve"> PAGEREF _Toc6912532 \h </w:instrText>
+              <w:instrText xml:space="preserve"> PAGEREF _Toc6918451 \h </w:instrText>
+            </w:r>
+            <w:r>
+              <w:rPr>
+                <w:noProof/>
+                <w:webHidden/>
+              </w:rPr>
+            </w:r>
+            <w:r>
+              <w:rPr>
+                <w:noProof/>
+                <w:webHidden/>
+              </w:rPr>
+              <w:fldChar w:fldCharType="separate"/>
+            </w:r>
+            <w:r>
+              <w:rPr>
+                <w:noProof/>
+                <w:webHidden/>
+              </w:rPr>
+              <w:t>2</w:t>
+            </w:r>
+            <w:r>
+              <w:rPr>
+                <w:noProof/>
+                <w:webHidden/>
+              </w:rPr>
+              <w:fldChar w:fldCharType="end"/>
+            </w:r>
+          </w:hyperlink>
+        </w:p>
+        <w:p>
+          <w:pPr>
+            <w:pStyle w:val="TDC3"/>
+            <w:tabs>
+              <w:tab w:val="left" w:pos="1320"/>
+              <w:tab w:val="right" w:leader="dot" w:pos="8494"/>
+            </w:tabs>
+            <w:rPr>
+              <w:rFonts w:cstheme="minorBidi"/>
+              <w:noProof/>
+              <w:sz w:val="22"/>
+            </w:rPr>
+          </w:pPr>
+          <w:hyperlink w:anchor="_Toc6918452" w:history="1">
+            <w:r>
+              <w:rPr>
+                <w:rStyle w:val="Hipervnculo"/>
+                <w:rFonts w:ascii="Symbol" w:hAnsi="Symbol"/>
+                <w:noProof/>
+                <w:lang w:val="en-GB"/>
+              </w:rPr>
+              <w:t></w:t>
+            </w:r>
+            <w:r>
+              <w:rPr>
+                <w:rFonts w:cstheme="minorBidi"/>
+                <w:noProof/>
+                <w:sz w:val="22"/>
+              </w:rPr>
+              <w:tab/>
+            </w:r>
+            <w:r>
+              <w:rPr>
+                <w:rStyle w:val="Hipervnculo"/>
+                <w:noProof/>
+                <w:lang w:val="en-GB"/>
+              </w:rPr>
+              <w:t>Blazemeter</w:t>
+            </w:r>
+            <w:r>
+              <w:rPr>
+                <w:noProof/>
+                <w:webHidden/>
+              </w:rPr>
+              <w:tab/>
+            </w:r>
+            <w:r>
+              <w:rPr>
+                <w:noProof/>
+                <w:webHidden/>
+              </w:rPr>
+              <w:fldChar w:fldCharType="begin"/>
+            </w:r>
+            <w:r>
+              <w:rPr>
+                <w:noProof/>
+                <w:webHidden/>
+              </w:rPr>
+              <w:instrText xml:space="preserve"> PAGEREF _Toc6918452 \h </w:instrText>
+            </w:r>
+            <w:r>
+              <w:rPr>
+                <w:noProof/>
+                <w:webHidden/>
+              </w:rPr>
+            </w:r>
+            <w:r>
+              <w:rPr>
+                <w:noProof/>
+                <w:webHidden/>
+              </w:rPr>
+              <w:fldChar w:fldCharType="separate"/>
+            </w:r>
+            <w:r>
+              <w:rPr>
+                <w:noProof/>
+                <w:webHidden/>
+              </w:rPr>
+              <w:t>2</w:t>
+            </w:r>
+            <w:r>
+              <w:rPr>
+                <w:noProof/>
+                <w:webHidden/>
+              </w:rPr>
+              <w:fldChar w:fldCharType="end"/>
+            </w:r>
+          </w:hyperlink>
+        </w:p>
+        <w:p>
+          <w:pPr>
+            <w:pStyle w:val="TDC3"/>
+            <w:tabs>
+              <w:tab w:val="left" w:pos="1320"/>
+              <w:tab w:val="right" w:leader="dot" w:pos="8494"/>
+            </w:tabs>
+            <w:rPr>
+              <w:rFonts w:cstheme="minorBidi"/>
+              <w:noProof/>
+              <w:sz w:val="22"/>
+            </w:rPr>
+          </w:pPr>
+          <w:hyperlink w:anchor="_Toc6918453" w:history="1">
+            <w:r>
+              <w:rPr>
+                <w:rStyle w:val="Hipervnculo"/>
+                <w:rFonts w:ascii="Symbol" w:hAnsi="Symbol"/>
+                <w:noProof/>
+                <w:lang w:val="en-GB"/>
+              </w:rPr>
+              <w:t></w:t>
+            </w:r>
+            <w:r>
+              <w:rPr>
+                <w:rFonts w:cstheme="minorBidi"/>
+                <w:noProof/>
+                <w:sz w:val="22"/>
+              </w:rPr>
+              <w:tab/>
+            </w:r>
+            <w:r>
+              <w:rPr>
+                <w:rStyle w:val="Hipervnculo"/>
+                <w:noProof/>
+                <w:lang w:val="en-GB"/>
+              </w:rPr>
+              <w:t>OctoPerf</w:t>
+            </w:r>
+            <w:r>
+              <w:rPr>
+                <w:noProof/>
+                <w:webHidden/>
+              </w:rPr>
+              <w:tab/>
+            </w:r>
+            <w:r>
+              <w:rPr>
+                <w:noProof/>
+                <w:webHidden/>
+              </w:rPr>
+              <w:fldChar w:fldCharType="begin"/>
+            </w:r>
+            <w:r>
+              <w:rPr>
+                <w:noProof/>
+                <w:webHidden/>
+              </w:rPr>
+              <w:instrText xml:space="preserve"> PAGEREF _Toc6918453 \h </w:instrText>
+            </w:r>
+            <w:r>
+              <w:rPr>
+                <w:noProof/>
+                <w:webHidden/>
+              </w:rPr>
+            </w:r>
+            <w:r>
+              <w:rPr>
+                <w:noProof/>
+                <w:webHidden/>
+              </w:rPr>
+              <w:fldChar w:fldCharType="separate"/>
+            </w:r>
+            <w:r>
+              <w:rPr>
+                <w:noProof/>
+                <w:webHidden/>
+              </w:rPr>
+              <w:t>2</w:t>
+            </w:r>
+            <w:r>
+              <w:rPr>
+                <w:noProof/>
+                <w:webHidden/>
+              </w:rPr>
+              <w:fldChar w:fldCharType="end"/>
+            </w:r>
+          </w:hyperlink>
+        </w:p>
+        <w:p>
+          <w:pPr>
+            <w:pStyle w:val="TDC3"/>
+            <w:tabs>
+              <w:tab w:val="left" w:pos="1320"/>
+              <w:tab w:val="right" w:leader="dot" w:pos="8494"/>
+            </w:tabs>
+            <w:rPr>
+              <w:rFonts w:cstheme="minorBidi"/>
+              <w:noProof/>
+              <w:sz w:val="22"/>
+            </w:rPr>
+          </w:pPr>
+          <w:hyperlink w:anchor="_Toc6918454" w:history="1">
+            <w:r>
+              <w:rPr>
+                <w:rStyle w:val="Hipervnculo"/>
+                <w:rFonts w:ascii="Symbol" w:hAnsi="Symbol"/>
+                <w:noProof/>
+                <w:lang w:val="en-GB"/>
+              </w:rPr>
+              <w:t></w:t>
+            </w:r>
+            <w:r>
+              <w:rPr>
+                <w:rFonts w:cstheme="minorBidi"/>
+                <w:noProof/>
+                <w:sz w:val="22"/>
+              </w:rPr>
+              <w:tab/>
+            </w:r>
+            <w:r>
+              <w:rPr>
+                <w:rStyle w:val="Hipervnculo"/>
+                <w:noProof/>
+                <w:lang w:val="en-GB"/>
+              </w:rPr>
+              <w:t>Ghostlab</w:t>
+            </w:r>
+            <w:r>
+              <w:rPr>
+                <w:noProof/>
+                <w:webHidden/>
+              </w:rPr>
+              <w:tab/>
+            </w:r>
+            <w:r>
+              <w:rPr>
+                <w:noProof/>
+                <w:webHidden/>
+              </w:rPr>
+              <w:fldChar w:fldCharType="begin"/>
+            </w:r>
+            <w:r>
+              <w:rPr>
+                <w:noProof/>
+                <w:webHidden/>
+              </w:rPr>
+              <w:instrText xml:space="preserve"> PAGEREF _Toc6918454 \h </w:instrText>
             </w:r>
             <w:r>
               <w:rPr>
@@ -1099,13 +1499,13 @@
               <w:sz w:val="22"/>
             </w:rPr>
           </w:pPr>
-          <w:hyperlink w:anchor="_Toc6912533" w:history="1">
+          <w:hyperlink w:anchor="_Toc6918455" w:history="1">
             <w:r>
               <w:rPr>
                 <w:rStyle w:val="Hipervnculo"/>
                 <w:noProof/>
               </w:rPr>
-              <w:t>2.</w:t>
+              <w:t>3.</w:t>
             </w:r>
             <w:r>
               <w:rPr>
@@ -1120,7 +1520,7 @@
                 <w:rStyle w:val="Hipervnculo"/>
                 <w:noProof/>
               </w:rPr>
-              <w:t>Servicios considerados</w:t>
+              <w:t>Realización de la prueba</w:t>
             </w:r>
             <w:r>
               <w:rPr>
@@ -1141,7 +1541,7 @@
                 <w:noProof/>
                 <w:webHidden/>
               </w:rPr>
-              <w:instrText xml:space="preserve"> PAGEREF _Toc6912533 \h </w:instrText>
+              <w:instrText xml:space="preserve"> PAGEREF _Toc6918455 \h </w:instrText>
             </w:r>
             <w:r>
               <w:rPr>
@@ -1174,9 +1574,9 @@
         </w:p>
         <w:p>
           <w:pPr>
-            <w:pStyle w:val="TDC3"/>
+            <w:pStyle w:val="TDC1"/>
             <w:tabs>
-              <w:tab w:val="left" w:pos="1320"/>
+              <w:tab w:val="left" w:pos="880"/>
               <w:tab w:val="right" w:leader="dot" w:pos="8494"/>
             </w:tabs>
             <w:rPr>
@@ -1185,15 +1585,13 @@
               <w:sz w:val="22"/>
             </w:rPr>
           </w:pPr>
-          <w:hyperlink w:anchor="_Toc6912534" w:history="1">
+          <w:hyperlink w:anchor="_Toc6918456" w:history="1">
             <w:r>
               <w:rPr>
                 <w:rStyle w:val="Hipervnculo"/>
-                <w:rFonts w:ascii="Symbol" w:hAnsi="Symbol"/>
-                <w:noProof/>
-                <w:lang w:val="en-GB"/>
-              </w:rPr>
-              <w:t></w:t>
+                <w:noProof/>
+              </w:rPr>
+              <w:t>4.</w:t>
             </w:r>
             <w:r>
               <w:rPr>
@@ -1207,9 +1605,8 @@
               <w:rPr>
                 <w:rStyle w:val="Hipervnculo"/>
                 <w:noProof/>
-                <w:lang w:val="en-GB"/>
-              </w:rPr>
-              <w:t>Blazemeter</w:t>
+              </w:rPr>
+              <w:t>Resultados</w:t>
             </w:r>
             <w:r>
               <w:rPr>
@@ -1230,7 +1627,7 @@
                 <w:noProof/>
                 <w:webHidden/>
               </w:rPr>
-              <w:instrText xml:space="preserve"> PAGEREF _Toc6912534 \h </w:instrText>
+              <w:instrText xml:space="preserve"> PAGEREF _Toc6918456 \h </w:instrText>
             </w:r>
             <w:r>
               <w:rPr>
@@ -1250,274 +1647,7 @@
                 <w:noProof/>
                 <w:webHidden/>
               </w:rPr>
-              <w:t>2</w:t>
-            </w:r>
-            <w:r>
-              <w:rPr>
-                <w:noProof/>
-                <w:webHidden/>
-              </w:rPr>
-              <w:fldChar w:fldCharType="end"/>
-            </w:r>
-          </w:hyperlink>
-        </w:p>
-        <w:p>
-          <w:pPr>
-            <w:pStyle w:val="TDC3"/>
-            <w:tabs>
-              <w:tab w:val="left" w:pos="1320"/>
-              <w:tab w:val="right" w:leader="dot" w:pos="8494"/>
-            </w:tabs>
-            <w:rPr>
-              <w:rFonts w:cstheme="minorBidi"/>
-              <w:noProof/>
-              <w:sz w:val="22"/>
-            </w:rPr>
-          </w:pPr>
-          <w:hyperlink w:anchor="_Toc6912535" w:history="1">
-            <w:r>
-              <w:rPr>
-                <w:rStyle w:val="Hipervnculo"/>
-                <w:rFonts w:ascii="Symbol" w:hAnsi="Symbol"/>
-                <w:noProof/>
-                <w:lang w:val="en-GB"/>
-              </w:rPr>
-              <w:t></w:t>
-            </w:r>
-            <w:r>
-              <w:rPr>
-                <w:rFonts w:cstheme="minorBidi"/>
-                <w:noProof/>
-                <w:sz w:val="22"/>
-              </w:rPr>
-              <w:tab/>
-            </w:r>
-            <w:r>
-              <w:rPr>
-                <w:rStyle w:val="Hipervnculo"/>
-                <w:noProof/>
-                <w:lang w:val="en-GB"/>
-              </w:rPr>
-              <w:t>OctoPerf</w:t>
-            </w:r>
-            <w:r>
-              <w:rPr>
-                <w:noProof/>
-                <w:webHidden/>
-              </w:rPr>
-              <w:tab/>
-            </w:r>
-            <w:r>
-              <w:rPr>
-                <w:noProof/>
-                <w:webHidden/>
-              </w:rPr>
-              <w:fldChar w:fldCharType="begin"/>
-            </w:r>
-            <w:r>
-              <w:rPr>
-                <w:noProof/>
-                <w:webHidden/>
-              </w:rPr>
-              <w:instrText xml:space="preserve"> PAGEREF _Toc6912535 \h </w:instrText>
-            </w:r>
-            <w:r>
-              <w:rPr>
-                <w:noProof/>
-                <w:webHidden/>
-              </w:rPr>
-            </w:r>
-            <w:r>
-              <w:rPr>
-                <w:noProof/>
-                <w:webHidden/>
-              </w:rPr>
-              <w:fldChar w:fldCharType="separate"/>
-            </w:r>
-            <w:r>
-              <w:rPr>
-                <w:noProof/>
-                <w:webHidden/>
-              </w:rPr>
-              <w:t>2</w:t>
-            </w:r>
-            <w:r>
-              <w:rPr>
-                <w:noProof/>
-                <w:webHidden/>
-              </w:rPr>
-              <w:fldChar w:fldCharType="end"/>
-            </w:r>
-          </w:hyperlink>
-        </w:p>
-        <w:p>
-          <w:pPr>
-            <w:pStyle w:val="TDC3"/>
-            <w:tabs>
-              <w:tab w:val="left" w:pos="1320"/>
-              <w:tab w:val="right" w:leader="dot" w:pos="8494"/>
-            </w:tabs>
-            <w:rPr>
-              <w:rFonts w:cstheme="minorBidi"/>
-              <w:noProof/>
-              <w:sz w:val="22"/>
-            </w:rPr>
-          </w:pPr>
-          <w:hyperlink w:anchor="_Toc6912536" w:history="1">
-            <w:r>
-              <w:rPr>
-                <w:rStyle w:val="Hipervnculo"/>
-                <w:rFonts w:ascii="Symbol" w:hAnsi="Symbol"/>
-                <w:noProof/>
-                <w:lang w:val="en-GB"/>
-              </w:rPr>
-              <w:t></w:t>
-            </w:r>
-            <w:r>
-              <w:rPr>
-                <w:rFonts w:cstheme="minorBidi"/>
-                <w:noProof/>
-                <w:sz w:val="22"/>
-              </w:rPr>
-              <w:tab/>
-            </w:r>
-            <w:r>
-              <w:rPr>
-                <w:rStyle w:val="Hipervnculo"/>
-                <w:noProof/>
-                <w:lang w:val="en-GB"/>
-              </w:rPr>
-              <w:t>Loader.io</w:t>
-            </w:r>
-            <w:r>
-              <w:rPr>
-                <w:noProof/>
-                <w:webHidden/>
-              </w:rPr>
-              <w:tab/>
-            </w:r>
-            <w:r>
-              <w:rPr>
-                <w:noProof/>
-                <w:webHidden/>
-              </w:rPr>
-              <w:fldChar w:fldCharType="begin"/>
-            </w:r>
-            <w:r>
-              <w:rPr>
-                <w:noProof/>
-                <w:webHidden/>
-              </w:rPr>
-              <w:instrText xml:space="preserve"> PAGEREF _Toc6912536 \h </w:instrText>
-            </w:r>
-            <w:r>
-              <w:rPr>
-                <w:noProof/>
-                <w:webHidden/>
-              </w:rPr>
-            </w:r>
-            <w:r>
-              <w:rPr>
-                <w:noProof/>
-                <w:webHidden/>
-              </w:rPr>
-              <w:fldChar w:fldCharType="separate"/>
-            </w:r>
-            <w:r>
-              <w:rPr>
-                <w:noProof/>
-                <w:webHidden/>
-              </w:rPr>
-              <w:t>2</w:t>
-            </w:r>
-            <w:r>
-              <w:rPr>
-                <w:noProof/>
-                <w:webHidden/>
-              </w:rPr>
-              <w:fldChar w:fldCharType="end"/>
-            </w:r>
-          </w:hyperlink>
-        </w:p>
-        <w:p>
-          <w:pPr>
-            <w:pStyle w:val="TDC3"/>
-            <w:tabs>
-              <w:tab w:val="left" w:pos="1320"/>
-              <w:tab w:val="right" w:leader="dot" w:pos="8494"/>
-            </w:tabs>
-            <w:rPr>
-              <w:rFonts w:cstheme="minorBidi"/>
-              <w:noProof/>
-              <w:sz w:val="22"/>
-            </w:rPr>
-          </w:pPr>
-          <w:hyperlink w:anchor="_Toc6912537" w:history="1">
-            <w:r>
-              <w:rPr>
-                <w:rStyle w:val="Hipervnculo"/>
-                <w:rFonts w:ascii="Symbol" w:hAnsi="Symbol"/>
-                <w:noProof/>
-                <w:lang w:val="en-GB"/>
-              </w:rPr>
-              <w:t></w:t>
-            </w:r>
-            <w:r>
-              <w:rPr>
-                <w:rFonts w:cstheme="minorBidi"/>
-                <w:noProof/>
-                <w:sz w:val="22"/>
-              </w:rPr>
-              <w:tab/>
-            </w:r>
-            <w:r>
-              <w:rPr>
-                <w:rStyle w:val="Hipervnculo"/>
-                <w:noProof/>
-                <w:lang w:val="en-GB"/>
-              </w:rPr>
-              <w:t>Locust</w:t>
-            </w:r>
-            <w:r>
-              <w:rPr>
-                <w:noProof/>
-                <w:webHidden/>
-              </w:rPr>
-              <w:tab/>
-            </w:r>
-            <w:r>
-              <w:rPr>
-                <w:noProof/>
-                <w:webHidden/>
-              </w:rPr>
-              <w:fldChar w:fldCharType="begin"/>
-            </w:r>
-            <w:r>
-              <w:rPr>
-                <w:noProof/>
-                <w:webHidden/>
-              </w:rPr>
-              <w:instrText xml:space="preserve"> PAGEREF _Toc6912537 \h </w:instrText>
-            </w:r>
-            <w:r>
-              <w:rPr>
-                <w:noProof/>
-                <w:webHidden/>
-              </w:rPr>
-            </w:r>
-            <w:r>
-              <w:rPr>
-                <w:noProof/>
-                <w:webHidden/>
-              </w:rPr>
-              <w:fldChar w:fldCharType="separate"/>
-            </w:r>
-            <w:r>
-              <w:rPr>
-                <w:noProof/>
-                <w:webHidden/>
-              </w:rPr>
-              <w:t>2</w:t>
+              <w:t>4</w:t>
             </w:r>
             <w:r>
               <w:rPr>
@@ -1553,12 +1683,12 @@
           <w:numId w:val="5"/>
         </w:numPr>
       </w:pPr>
-      <w:bookmarkStart w:id="1" w:name="_Toc6912532"/>
+      <w:bookmarkStart w:id="2" w:name="_Toc6918450"/>
       <w:r>
         <w:lastRenderedPageBreak/>
         <w:t>Introducción</w:t>
       </w:r>
-      <w:bookmarkEnd w:id="1"/>
+      <w:bookmarkEnd w:id="2"/>
     </w:p>
     <w:p>
       <w:pPr>
@@ -1619,7 +1749,7 @@
           <w:numId w:val="5"/>
         </w:numPr>
       </w:pPr>
-      <w:bookmarkStart w:id="2" w:name="_Toc6912533"/>
+      <w:bookmarkStart w:id="3" w:name="_Toc6918451"/>
       <w:proofErr w:type="spellStart"/>
       <w:r>
         <w:t>Servicios</w:t>
@@ -1632,7 +1762,7 @@
       <w:r>
         <w:t>considerados</w:t>
       </w:r>
-      <w:bookmarkEnd w:id="2"/>
+      <w:bookmarkEnd w:id="3"/>
       <w:proofErr w:type="spellEnd"/>
     </w:p>
     <w:p>
@@ -1647,7 +1777,7 @@
           <w:lang w:val="en-GB"/>
         </w:rPr>
       </w:pPr>
-      <w:bookmarkStart w:id="3" w:name="_Toc6912534"/>
+      <w:bookmarkStart w:id="4" w:name="_Toc6918452"/>
       <w:proofErr w:type="spellStart"/>
       <w:r>
         <w:rPr>
@@ -1655,7 +1785,7 @@
         </w:rPr>
         <w:t>Blazemeter</w:t>
       </w:r>
-      <w:bookmarkEnd w:id="3"/>
+      <w:bookmarkEnd w:id="4"/>
       <w:proofErr w:type="spellEnd"/>
     </w:p>
     <w:p>
@@ -1706,7 +1836,7 @@
           <w:lang w:val="en-GB"/>
         </w:rPr>
       </w:pPr>
-      <w:bookmarkStart w:id="4" w:name="_Toc6912535"/>
+      <w:bookmarkStart w:id="5" w:name="_Toc6918453"/>
       <w:proofErr w:type="spellStart"/>
       <w:r>
         <w:rPr>
@@ -1714,7 +1844,7 @@
         </w:rPr>
         <w:t>OctoPerf</w:t>
       </w:r>
-      <w:bookmarkEnd w:id="4"/>
+      <w:bookmarkEnd w:id="5"/>
       <w:proofErr w:type="spellEnd"/>
     </w:p>
     <w:p>
@@ -1766,6 +1896,7 @@
           <w:lang w:val="en-GB"/>
         </w:rPr>
       </w:pPr>
+      <w:bookmarkStart w:id="6" w:name="_Toc6918454"/>
       <w:proofErr w:type="spellStart"/>
       <w:r>
         <w:rPr>
@@ -1773,6 +1904,7 @@
         </w:rPr>
         <w:t>Ghostlab</w:t>
       </w:r>
+      <w:bookmarkEnd w:id="6"/>
       <w:proofErr w:type="spellEnd"/>
     </w:p>
     <w:p>
@@ -1781,7 +1913,6 @@
           <w:rFonts w:asciiTheme="majorHAnsi" w:eastAsiaTheme="majorEastAsia" w:hAnsiTheme="majorHAnsi" w:cstheme="majorBidi"/>
           <w:color w:val="1F4D78" w:themeColor="accent1" w:themeShade="7F"/>
           <w:szCs w:val="24"/>
-          <w:lang w:val="en-GB"/>
         </w:rPr>
       </w:pPr>
       <w:r>
@@ -1799,14 +1930,8 @@
         <w:t>, pero la descartamos al no tener versión gratuita ni periodo de pruebas.</w:t>
       </w:r>
     </w:p>
+    <w:p/>
     <w:p>
-      <w:pPr>
-        <w:rPr>
-          <w:lang w:val="en-GB"/>
-        </w:rPr>
-      </w:pPr>
-    </w:p>
-    <w:p>
       <w:r>
         <w:t>Hemos encontrado multitud</w:t>
       </w:r>
@@ -1822,10 +1947,16 @@
       </w:r>
       <w:proofErr w:type="spellEnd"/>
       <w:r>
-        <w:t xml:space="preserve"> o Ghostlab.</w:t>
-      </w:r>
-      <w:bookmarkStart w:id="5" w:name="_GoBack"/>
-      <w:bookmarkEnd w:id="5"/>
+        <w:t xml:space="preserve"> o </w:t>
+      </w:r>
+      <w:proofErr w:type="spellStart"/>
+      <w:r>
+        <w:t>Ghostlab</w:t>
+      </w:r>
+      <w:proofErr w:type="spellEnd"/>
+      <w:r>
+        <w:t>.</w:t>
+      </w:r>
     </w:p>
     <w:p/>
     <w:p>
@@ -1836,6 +1967,7 @@
           <w:numId w:val="5"/>
         </w:numPr>
       </w:pPr>
+      <w:bookmarkStart w:id="7" w:name="_Toc6918455"/>
       <w:proofErr w:type="spellStart"/>
       <w:r>
         <w:t>Realización</w:t>
@@ -1848,6 +1980,7 @@
       <w:r>
         <w:t>prueba</w:t>
       </w:r>
+      <w:bookmarkEnd w:id="7"/>
       <w:proofErr w:type="spellEnd"/>
     </w:p>
     <w:p>
@@ -1924,15 +2057,6 @@
     <w:p>
       <w:pPr>
         <w:jc w:val="center"/>
-      </w:pPr>
-    </w:p>
-    <w:p>
-      <w:pPr>
-        <w:jc w:val="center"/>
-        <w:rPr>
-          <w:i/>
-          <w:sz w:val="20"/>
-        </w:rPr>
       </w:pPr>
       <w:r>
         <w:rPr>
@@ -1941,16 +2065,16 @@
           <w:sz w:val="20"/>
         </w:rPr>
         <w:drawing>
-          <wp:anchor distT="0" distB="0" distL="114300" distR="114300" simplePos="0" relativeHeight="251662336" behindDoc="0" locked="0" layoutInCell="1" allowOverlap="1" wp14:anchorId="1003A3D6" wp14:editId="1FC7445C">
+          <wp:anchor distT="0" distB="0" distL="114300" distR="114300" simplePos="0" relativeHeight="251662336" behindDoc="0" locked="0" layoutInCell="1" allowOverlap="1" wp14:anchorId="1003A3D6" wp14:editId="4B1A88F1">
             <wp:simplePos x="0" y="0"/>
             <wp:positionH relativeFrom="column">
-              <wp:posOffset>1702822</wp:posOffset>
+              <wp:posOffset>1702435</wp:posOffset>
             </wp:positionH>
             <wp:positionV relativeFrom="paragraph">
-              <wp:posOffset>19050</wp:posOffset>
+              <wp:posOffset>320675</wp:posOffset>
             </wp:positionV>
-            <wp:extent cx="2218253" cy="4457700"/>
-            <wp:effectExtent l="19050" t="19050" r="10795" b="19050"/>
+            <wp:extent cx="2065020" cy="4150360"/>
+            <wp:effectExtent l="19050" t="19050" r="11430" b="21590"/>
             <wp:wrapTopAndBottom/>
             <wp:docPr id="2" name="Imagen 2"/>
             <wp:cNvGraphicFramePr>
@@ -1978,7 +2102,7 @@
                   <pic:spPr>
                     <a:xfrm>
                       <a:off x="0" y="0"/>
-                      <a:ext cx="2218253" cy="4457700"/>
+                      <a:ext cx="2065020" cy="4150360"/>
                     </a:xfrm>
                     <a:prstGeom prst="rect">
                       <a:avLst/>
@@ -1992,9 +2116,24 @@
                 </pic:pic>
               </a:graphicData>
             </a:graphic>
+            <wp14:sizeRelH relativeFrom="margin">
+              <wp14:pctWidth>0</wp14:pctWidth>
+            </wp14:sizeRelH>
+            <wp14:sizeRelV relativeFrom="margin">
+              <wp14:pctHeight>0</wp14:pctHeight>
+            </wp14:sizeRelV>
           </wp:anchor>
         </w:drawing>
       </w:r>
+    </w:p>
+    <w:p>
+      <w:pPr>
+        <w:jc w:val="center"/>
+        <w:rPr>
+          <w:i/>
+          <w:sz w:val="20"/>
+        </w:rPr>
+      </w:pPr>
       <w:proofErr w:type="spellStart"/>
       <w:r>
         <w:rPr>
@@ -2137,7 +2276,6 @@
     </w:p>
     <w:p>
       <w:r>
-        <w:lastRenderedPageBreak/>
         <w:t>Como su nombre indica, esta pestaña indica las estadísticas para cada petición.</w:t>
       </w:r>
     </w:p>
@@ -2151,6 +2289,7 @@
       </w:pPr>
       <w:proofErr w:type="spellStart"/>
       <w:r>
+        <w:lastRenderedPageBreak/>
         <w:t>Errors</w:t>
       </w:r>
       <w:proofErr w:type="spellEnd"/>
@@ -2168,10 +2307,12 @@
           <w:numId w:val="5"/>
         </w:numPr>
       </w:pPr>
+      <w:bookmarkStart w:id="8" w:name="_Toc6918456"/>
       <w:proofErr w:type="spellStart"/>
       <w:r>
         <w:t>Resultados</w:t>
       </w:r>
+      <w:bookmarkEnd w:id="8"/>
       <w:proofErr w:type="spellEnd"/>
     </w:p>
     <w:p>
@@ -2215,24 +2356,70 @@
       </w:r>
     </w:p>
     <w:p>
-      <w:r>
-        <w:t xml:space="preserve">Como resultado de las pruebas se ha determinado que el máximo de usuarios concurrentes son 20. Usando la configuración XS de </w:t>
+      <w:pPr>
+        <w:rPr>
+          <w:lang w:val="en-GB"/>
+        </w:rPr>
+      </w:pPr>
+      <w:r>
+        <w:t xml:space="preserve">Como resultado de las pruebas se ha determinado que el máximo de usuarios concurrentes son 20. </w:t>
       </w:r>
       <w:proofErr w:type="spellStart"/>
       <w:r>
+        <w:rPr>
+          <w:lang w:val="en-GB"/>
+        </w:rPr>
+        <w:t>Usando</w:t>
+      </w:r>
+      <w:proofErr w:type="spellEnd"/>
+      <w:r>
+        <w:rPr>
+          <w:lang w:val="en-GB"/>
+        </w:rPr>
+        <w:t xml:space="preserve"> la </w:t>
+      </w:r>
+      <w:proofErr w:type="spellStart"/>
+      <w:r>
+        <w:rPr>
+          <w:lang w:val="en-GB"/>
+        </w:rPr>
+        <w:t>configuración</w:t>
+      </w:r>
+      <w:proofErr w:type="spellEnd"/>
+      <w:r>
+        <w:rPr>
+          <w:lang w:val="en-GB"/>
+        </w:rPr>
+        <w:t xml:space="preserve"> XS de </w:t>
+      </w:r>
+      <w:proofErr w:type="spellStart"/>
+      <w:r>
+        <w:rPr>
+          <w:lang w:val="en-GB"/>
+        </w:rPr>
         <w:t>clevercloud</w:t>
       </w:r>
       <w:proofErr w:type="spellEnd"/>
       <w:r>
+        <w:rPr>
+          <w:lang w:val="en-GB"/>
+        </w:rPr>
         <w:t>.</w:t>
       </w:r>
     </w:p>
-    <w:p/>
+    <w:p>
+      <w:pPr>
+        <w:rPr>
+          <w:lang w:val="en-GB"/>
+        </w:rPr>
+      </w:pPr>
+    </w:p>
     <w:p>
       <w:pPr>
         <w:jc w:val="center"/>
         <w:rPr>
           <w:i/>
+          <w:lang w:val="en-GB"/>
         </w:rPr>
       </w:pPr>
       <w:r>
@@ -2295,20 +2482,20 @@
           </wp:anchor>
         </w:drawing>
       </w:r>
-      <w:proofErr w:type="spellStart"/>
       <w:r>
         <w:rPr>
           <w:i/>
+          <w:lang w:val="en-GB"/>
         </w:rPr>
         <w:t>Summary</w:t>
       </w:r>
-      <w:proofErr w:type="spellEnd"/>
     </w:p>
     <w:p>
       <w:pPr>
         <w:jc w:val="center"/>
         <w:rPr>
           <w:i/>
+          <w:lang w:val="en-GB"/>
         </w:rPr>
       </w:pPr>
     </w:p>
@@ -2317,13 +2504,13 @@
         <w:jc w:val="center"/>
         <w:rPr>
           <w:i/>
+          <w:lang w:val="en-GB"/>
         </w:rPr>
       </w:pPr>
       <w:r>
         <w:rPr>
           <w:noProof/>
         </w:rPr>
-        <w:lastRenderedPageBreak/>
         <w:drawing>
           <wp:anchor distT="0" distB="0" distL="114300" distR="114300" simplePos="0" relativeHeight="251664384" behindDoc="0" locked="0" layoutInCell="1" allowOverlap="1" wp14:anchorId="69ADD189" wp14:editId="11953A2F">
             <wp:simplePos x="0" y="0"/>
@@ -2388,45 +2575,24 @@
       <w:r>
         <w:rPr>
           <w:i/>
+          <w:lang w:val="en-GB"/>
         </w:rPr>
-        <w:t xml:space="preserve">Timeline </w:t>
-      </w:r>
-      <w:proofErr w:type="spellStart"/>
-      <w:r>
-        <w:rPr>
-          <w:i/>
-        </w:rPr>
-        <w:t>Report</w:t>
-      </w:r>
-      <w:proofErr w:type="spellEnd"/>
+        <w:t>Timeline Report</w:t>
+      </w:r>
     </w:p>
     <w:p>
       <w:pPr>
         <w:jc w:val="center"/>
         <w:rPr>
           <w:i/>
-        </w:rPr>
-      </w:pPr>
-    </w:p>
-    <w:p>
-      <w:pPr>
-        <w:jc w:val="center"/>
-        <w:rPr>
-          <w:i/>
-        </w:rPr>
-      </w:pPr>
-    </w:p>
-    <w:p>
-      <w:pPr>
-        <w:jc w:val="center"/>
-        <w:rPr>
-          <w:i/>
+          <w:lang w:val="en-GB"/>
         </w:rPr>
       </w:pPr>
       <w:r>
         <w:rPr>
           <w:noProof/>
         </w:rPr>
+        <w:lastRenderedPageBreak/>
         <w:drawing>
           <wp:anchor distT="0" distB="0" distL="114300" distR="114300" simplePos="0" relativeHeight="251665408" behindDoc="0" locked="0" layoutInCell="1" allowOverlap="1" wp14:anchorId="2D982B53" wp14:editId="51A39FA2">
             <wp:simplePos x="0" y="0"/>
@@ -2482,34 +2648,20 @@
           </wp:anchor>
         </w:drawing>
       </w:r>
-      <w:proofErr w:type="spellStart"/>
       <w:r>
         <w:rPr>
           <w:i/>
+          <w:lang w:val="en-GB"/>
         </w:rPr>
-        <w:t>Request</w:t>
-      </w:r>
-      <w:proofErr w:type="spellEnd"/>
-      <w:r>
-        <w:rPr>
-          <w:i/>
-        </w:rPr>
-        <w:t xml:space="preserve"> </w:t>
-      </w:r>
-      <w:proofErr w:type="spellStart"/>
-      <w:r>
-        <w:rPr>
-          <w:i/>
-        </w:rPr>
-        <w:t>Stats</w:t>
-      </w:r>
-      <w:proofErr w:type="spellEnd"/>
+        <w:t>Request Stats</w:t>
+      </w:r>
     </w:p>
     <w:p>
       <w:pPr>
         <w:jc w:val="center"/>
         <w:rPr>
           <w:i/>
+          <w:lang w:val="en-GB"/>
         </w:rPr>
       </w:pPr>
     </w:p>
@@ -2518,6 +2670,7 @@
         <w:jc w:val="center"/>
         <w:rPr>
           <w:i/>
+          <w:lang w:val="en-GB"/>
         </w:rPr>
       </w:pPr>
       <w:r>
@@ -2579,34 +2732,20 @@
           </wp:anchor>
         </w:drawing>
       </w:r>
-      <w:proofErr w:type="spellStart"/>
       <w:r>
         <w:rPr>
           <w:i/>
+          <w:lang w:val="en-GB"/>
         </w:rPr>
-        <w:t>Engine</w:t>
-      </w:r>
-      <w:proofErr w:type="spellEnd"/>
-      <w:r>
-        <w:rPr>
-          <w:i/>
-        </w:rPr>
-        <w:t xml:space="preserve"> </w:t>
-      </w:r>
-      <w:proofErr w:type="spellStart"/>
-      <w:r>
-        <w:rPr>
-          <w:i/>
-        </w:rPr>
-        <w:t>Health</w:t>
-      </w:r>
-      <w:proofErr w:type="spellEnd"/>
+        <w:t>Engine Health</w:t>
+      </w:r>
     </w:p>
     <w:p>
       <w:pPr>
         <w:jc w:val="center"/>
         <w:rPr>
           <w:i/>
+          <w:lang w:val="en-GB"/>
         </w:rPr>
       </w:pPr>
     </w:p>
@@ -4553,19 +4692,19 @@
 
 <file path=word/glossary/fontTable.xml><?xml version="1.0" encoding="utf-8"?>
 <w:fonts xmlns:mc="http://schemas.openxmlformats.org/markup-compatibility/2006" xmlns:r="http://schemas.openxmlformats.org/officeDocument/2006/relationships" xmlns:w="http://schemas.openxmlformats.org/wordprocessingml/2006/main" xmlns:w14="http://schemas.microsoft.com/office/word/2010/wordml" xmlns:w15="http://schemas.microsoft.com/office/word/2012/wordml" xmlns:w16cid="http://schemas.microsoft.com/office/word/2016/wordml/cid" xmlns:w16se="http://schemas.microsoft.com/office/word/2015/wordml/symex" mc:Ignorable="w14 w15 w16se w16cid">
+  <w:font w:name="Symbol">
+    <w:panose1 w:val="05050102010706020507"/>
+    <w:charset w:val="02"/>
+    <w:family w:val="roman"/>
+    <w:pitch w:val="variable"/>
+    <w:sig w:usb0="00000000" w:usb1="10000000" w:usb2="00000000" w:usb3="00000000" w:csb0="80000000" w:csb1="00000000"/>
+  </w:font>
   <w:font w:name="Times New Roman">
     <w:panose1 w:val="02020603050405020304"/>
     <w:charset w:val="00"/>
     <w:family w:val="roman"/>
     <w:pitch w:val="variable"/>
     <w:sig w:usb0="E0002EFF" w:usb1="C000785B" w:usb2="00000009" w:usb3="00000000" w:csb0="000001FF" w:csb1="00000000"/>
-  </w:font>
-  <w:font w:name="Symbol">
-    <w:panose1 w:val="05050102010706020507"/>
-    <w:charset w:val="02"/>
-    <w:family w:val="roman"/>
-    <w:pitch w:val="variable"/>
-    <w:sig w:usb0="00000000" w:usb1="10000000" w:usb2="00000000" w:usb3="00000000" w:csb0="80000000" w:csb1="00000000"/>
   </w:font>
   <w:font w:name="Courier New">
     <w:panose1 w:val="02070309020205020404"/>
@@ -4616,15 +4755,18 @@
   <w:rsids>
     <w:rsidRoot w:val="00037D02"/>
     <w:rsid w:val="00037D02"/>
+    <w:rsid w:val="000F1213"/>
     <w:rsid w:val="00222BC5"/>
     <w:rsid w:val="00347688"/>
     <w:rsid w:val="004D18C4"/>
     <w:rsid w:val="005E63AC"/>
     <w:rsid w:val="00737895"/>
     <w:rsid w:val="00862EFF"/>
+    <w:rsid w:val="008D0661"/>
     <w:rsid w:val="00BE4CD9"/>
     <w:rsid w:val="00C20E5C"/>
     <w:rsid w:val="00CF42EA"/>
+    <w:rsid w:val="00FA447B"/>
     <w:rsid w:val="00FD666C"/>
   </w:rsids>
   <m:mathPr>
@@ -5388,7 +5530,7 @@
 </file>
 
 <file path=customXml/itemProps2.xml><?xml version="1.0" encoding="utf-8"?>
-<ds:datastoreItem xmlns:ds="http://schemas.openxmlformats.org/officeDocument/2006/customXml" ds:itemID="{37C4D077-2444-4A04-B942-A7F1567AF2BC}">
+<ds:datastoreItem xmlns:ds="http://schemas.openxmlformats.org/officeDocument/2006/customXml" ds:itemID="{896CBA47-2590-4C83-94CE-6E1D55A4CA0D}">
   <ds:schemaRefs>
     <ds:schemaRef ds:uri="http://schemas.openxmlformats.org/officeDocument/2006/bibliography"/>
   </ds:schemaRefs>

</xml_diff>

<commit_message>
Correccion report item 8
</commit_message>
<xml_diff>
--- a/Item-8/Report.docx
+++ b/Item-8/Report.docx
@@ -869,15 +869,10 @@
         </w:p>
       </w:sdtContent>
     </w:sdt>
-    <w:bookmarkStart w:id="0" w:name="_Toc6918449" w:displacedByCustomXml="next"/>
     <w:sdt>
       <w:sdtPr>
         <w:rPr>
-          <w:rFonts w:asciiTheme="minorHAnsi" w:eastAsiaTheme="minorHAnsi" w:hAnsiTheme="minorHAnsi" w:cstheme="minorBidi"/>
-          <w:color w:val="auto"/>
           <w:sz w:val="22"/>
-          <w:szCs w:val="22"/>
-          <w:lang w:val="es-ES"/>
         </w:rPr>
         <w:id w:val="1176079178"/>
         <w:docPartObj>
@@ -895,24 +890,24 @@
       <w:sdtContent>
         <w:p>
           <w:pPr>
-            <w:pStyle w:val="Ttulo1"/>
-            <w:numPr>
-              <w:ilvl w:val="0"/>
-              <w:numId w:val="0"/>
-            </w:numPr>
-            <w:ind w:left="360"/>
+            <w:rPr>
+              <w:rStyle w:val="Ttulo2Car"/>
+              <w:sz w:val="32"/>
+            </w:rPr>
           </w:pPr>
-          <w:proofErr w:type="spellStart"/>
           <w:r>
+            <w:rPr>
+              <w:rStyle w:val="Ttulo2Car"/>
+              <w:sz w:val="32"/>
+            </w:rPr>
             <w:t>Contenido</w:t>
           </w:r>
-          <w:bookmarkEnd w:id="0"/>
-          <w:proofErr w:type="spellEnd"/>
         </w:p>
         <w:p>
           <w:pPr>
             <w:pStyle w:val="TDC1"/>
             <w:tabs>
+              <w:tab w:val="left" w:pos="880"/>
               <w:tab w:val="right" w:leader="dot" w:pos="8494"/>
             </w:tabs>
             <w:rPr>
@@ -942,116 +937,84 @@
             </w:rPr>
             <w:fldChar w:fldCharType="separate"/>
           </w:r>
-          <w:bookmarkStart w:id="1" w:name="_GoBack"/>
-          <w:bookmarkEnd w:id="1"/>
-          <w:r>
-            <w:rPr>
-              <w:rStyle w:val="Hipervnculo"/>
-              <w:noProof/>
-            </w:rPr>
-            <w:fldChar w:fldCharType="begin"/>
-          </w:r>
-          <w:r>
-            <w:rPr>
-              <w:rStyle w:val="Hipervnculo"/>
-              <w:noProof/>
-            </w:rPr>
-            <w:instrText xml:space="preserve"> </w:instrText>
-          </w:r>
-          <w:r>
-            <w:rPr>
-              <w:noProof/>
-            </w:rPr>
-            <w:instrText>HYPERLINK \l "_Toc6918449"</w:instrText>
-          </w:r>
-          <w:r>
-            <w:rPr>
-              <w:rStyle w:val="Hipervnculo"/>
-              <w:noProof/>
-            </w:rPr>
-            <w:instrText xml:space="preserve"> </w:instrText>
-          </w:r>
-          <w:r>
-            <w:rPr>
-              <w:rStyle w:val="Hipervnculo"/>
-              <w:noProof/>
-            </w:rPr>
-          </w:r>
-          <w:r>
-            <w:rPr>
-              <w:rStyle w:val="Hipervnculo"/>
-              <w:noProof/>
-            </w:rPr>
-            <w:fldChar w:fldCharType="separate"/>
-          </w:r>
-          <w:r>
-            <w:rPr>
-              <w:rStyle w:val="Hipervnculo"/>
-              <w:noProof/>
-            </w:rPr>
-            <w:t>Contenido</w:t>
-          </w:r>
-          <w:r>
-            <w:rPr>
-              <w:noProof/>
-              <w:webHidden/>
-            </w:rPr>
-            <w:tab/>
-          </w:r>
-          <w:r>
-            <w:rPr>
-              <w:noProof/>
-              <w:webHidden/>
-            </w:rPr>
-            <w:fldChar w:fldCharType="begin"/>
-          </w:r>
-          <w:r>
-            <w:rPr>
-              <w:noProof/>
-              <w:webHidden/>
-            </w:rPr>
-            <w:instrText xml:space="preserve"> PAGEREF _Toc6918449 \h </w:instrText>
-          </w:r>
-          <w:r>
-            <w:rPr>
-              <w:noProof/>
-              <w:webHidden/>
-            </w:rPr>
-          </w:r>
-          <w:r>
-            <w:rPr>
-              <w:noProof/>
-              <w:webHidden/>
-            </w:rPr>
-            <w:fldChar w:fldCharType="separate"/>
-          </w:r>
-          <w:r>
-            <w:rPr>
-              <w:noProof/>
-              <w:webHidden/>
-            </w:rPr>
-            <w:t>1</w:t>
-          </w:r>
-          <w:r>
-            <w:rPr>
-              <w:noProof/>
-              <w:webHidden/>
-            </w:rPr>
-            <w:fldChar w:fldCharType="end"/>
-          </w:r>
-          <w:r>
-            <w:rPr>
-              <w:rStyle w:val="Hipervnculo"/>
-              <w:noProof/>
-            </w:rPr>
-            <w:fldChar w:fldCharType="end"/>
-          </w:r>
+          <w:hyperlink w:anchor="_Toc6988299" w:history="1">
+            <w:r>
+              <w:rPr>
+                <w:rStyle w:val="Hipervnculo"/>
+                <w:noProof/>
+              </w:rPr>
+              <w:t>1.</w:t>
+            </w:r>
+            <w:r>
+              <w:rPr>
+                <w:rFonts w:cstheme="minorBidi"/>
+                <w:noProof/>
+                <w:sz w:val="22"/>
+              </w:rPr>
+              <w:tab/>
+            </w:r>
+            <w:r>
+              <w:rPr>
+                <w:rStyle w:val="Hipervnculo"/>
+                <w:noProof/>
+              </w:rPr>
+              <w:t>Servicios considerados</w:t>
+            </w:r>
+            <w:r>
+              <w:rPr>
+                <w:noProof/>
+                <w:webHidden/>
+              </w:rPr>
+              <w:tab/>
+            </w:r>
+            <w:r>
+              <w:rPr>
+                <w:noProof/>
+                <w:webHidden/>
+              </w:rPr>
+              <w:fldChar w:fldCharType="begin"/>
+            </w:r>
+            <w:r>
+              <w:rPr>
+                <w:noProof/>
+                <w:webHidden/>
+              </w:rPr>
+              <w:instrText xml:space="preserve"> PAGEREF _Toc6988299 \h </w:instrText>
+            </w:r>
+            <w:r>
+              <w:rPr>
+                <w:noProof/>
+                <w:webHidden/>
+              </w:rPr>
+            </w:r>
+            <w:r>
+              <w:rPr>
+                <w:noProof/>
+                <w:webHidden/>
+              </w:rPr>
+              <w:fldChar w:fldCharType="separate"/>
+            </w:r>
+            <w:r>
+              <w:rPr>
+                <w:noProof/>
+                <w:webHidden/>
+              </w:rPr>
+              <w:t>2</w:t>
+            </w:r>
+            <w:r>
+              <w:rPr>
+                <w:noProof/>
+                <w:webHidden/>
+              </w:rPr>
+              <w:fldChar w:fldCharType="end"/>
+            </w:r>
+          </w:hyperlink>
         </w:p>
         <w:p>
           <w:pPr>
-            <w:pStyle w:val="TDC1"/>
+            <w:pStyle w:val="TDC3"/>
             <w:tabs>
-              <w:tab w:val="left" w:pos="880"/>
+              <w:tab w:val="left" w:pos="1320"/>
               <w:tab w:val="right" w:leader="dot" w:pos="8494"/>
             </w:tabs>
             <w:rPr>
@@ -1060,13 +1023,15 @@
               <w:sz w:val="22"/>
             </w:rPr>
           </w:pPr>
-          <w:hyperlink w:anchor="_Toc6918450" w:history="1">
+          <w:hyperlink w:anchor="_Toc6988300" w:history="1">
             <w:r>
               <w:rPr>
                 <w:rStyle w:val="Hipervnculo"/>
-                <w:noProof/>
-              </w:rPr>
-              <w:t>1.</w:t>
+                <w:rFonts w:ascii="Symbol" w:hAnsi="Symbol"/>
+                <w:noProof/>
+                <w:lang w:val="en-GB"/>
+              </w:rPr>
+              <w:t></w:t>
             </w:r>
             <w:r>
               <w:rPr>
@@ -1080,8 +1045,9 @@
               <w:rPr>
                 <w:rStyle w:val="Hipervnculo"/>
                 <w:noProof/>
-              </w:rPr>
-              <w:t>Introducción</w:t>
+                <w:lang w:val="en-GB"/>
+              </w:rPr>
+              <w:t>Blazemeter</w:t>
             </w:r>
             <w:r>
               <w:rPr>
@@ -1102,7 +1068,185 @@
                 <w:noProof/>
                 <w:webHidden/>
               </w:rPr>
-              <w:instrText xml:space="preserve"> PAGEREF _Toc6918450 \h </w:instrText>
+              <w:instrText xml:space="preserve"> PAGEREF _Toc6988300 \h </w:instrText>
+            </w:r>
+            <w:r>
+              <w:rPr>
+                <w:noProof/>
+                <w:webHidden/>
+              </w:rPr>
+            </w:r>
+            <w:r>
+              <w:rPr>
+                <w:noProof/>
+                <w:webHidden/>
+              </w:rPr>
+              <w:fldChar w:fldCharType="separate"/>
+            </w:r>
+            <w:r>
+              <w:rPr>
+                <w:noProof/>
+                <w:webHidden/>
+              </w:rPr>
+              <w:t>2</w:t>
+            </w:r>
+            <w:r>
+              <w:rPr>
+                <w:noProof/>
+                <w:webHidden/>
+              </w:rPr>
+              <w:fldChar w:fldCharType="end"/>
+            </w:r>
+          </w:hyperlink>
+        </w:p>
+        <w:p>
+          <w:pPr>
+            <w:pStyle w:val="TDC3"/>
+            <w:tabs>
+              <w:tab w:val="left" w:pos="1320"/>
+              <w:tab w:val="right" w:leader="dot" w:pos="8494"/>
+            </w:tabs>
+            <w:rPr>
+              <w:rFonts w:cstheme="minorBidi"/>
+              <w:noProof/>
+              <w:sz w:val="22"/>
+            </w:rPr>
+          </w:pPr>
+          <w:hyperlink w:anchor="_Toc6988301" w:history="1">
+            <w:r>
+              <w:rPr>
+                <w:rStyle w:val="Hipervnculo"/>
+                <w:rFonts w:ascii="Symbol" w:hAnsi="Symbol"/>
+                <w:noProof/>
+                <w:lang w:val="en-GB"/>
+              </w:rPr>
+              <w:t></w:t>
+            </w:r>
+            <w:r>
+              <w:rPr>
+                <w:rFonts w:cstheme="minorBidi"/>
+                <w:noProof/>
+                <w:sz w:val="22"/>
+              </w:rPr>
+              <w:tab/>
+            </w:r>
+            <w:r>
+              <w:rPr>
+                <w:rStyle w:val="Hipervnculo"/>
+                <w:noProof/>
+                <w:lang w:val="en-GB"/>
+              </w:rPr>
+              <w:t>OctoPerf</w:t>
+            </w:r>
+            <w:r>
+              <w:rPr>
+                <w:noProof/>
+                <w:webHidden/>
+              </w:rPr>
+              <w:tab/>
+            </w:r>
+            <w:r>
+              <w:rPr>
+                <w:noProof/>
+                <w:webHidden/>
+              </w:rPr>
+              <w:fldChar w:fldCharType="begin"/>
+            </w:r>
+            <w:r>
+              <w:rPr>
+                <w:noProof/>
+                <w:webHidden/>
+              </w:rPr>
+              <w:instrText xml:space="preserve"> PAGEREF _Toc6988301 \h </w:instrText>
+            </w:r>
+            <w:r>
+              <w:rPr>
+                <w:noProof/>
+                <w:webHidden/>
+              </w:rPr>
+            </w:r>
+            <w:r>
+              <w:rPr>
+                <w:noProof/>
+                <w:webHidden/>
+              </w:rPr>
+              <w:fldChar w:fldCharType="separate"/>
+            </w:r>
+            <w:r>
+              <w:rPr>
+                <w:noProof/>
+                <w:webHidden/>
+              </w:rPr>
+              <w:t>2</w:t>
+            </w:r>
+            <w:r>
+              <w:rPr>
+                <w:noProof/>
+                <w:webHidden/>
+              </w:rPr>
+              <w:fldChar w:fldCharType="end"/>
+            </w:r>
+          </w:hyperlink>
+        </w:p>
+        <w:p>
+          <w:pPr>
+            <w:pStyle w:val="TDC3"/>
+            <w:tabs>
+              <w:tab w:val="left" w:pos="1320"/>
+              <w:tab w:val="right" w:leader="dot" w:pos="8494"/>
+            </w:tabs>
+            <w:rPr>
+              <w:rFonts w:cstheme="minorBidi"/>
+              <w:noProof/>
+              <w:sz w:val="22"/>
+            </w:rPr>
+          </w:pPr>
+          <w:hyperlink w:anchor="_Toc6988302" w:history="1">
+            <w:r>
+              <w:rPr>
+                <w:rStyle w:val="Hipervnculo"/>
+                <w:rFonts w:ascii="Symbol" w:hAnsi="Symbol"/>
+                <w:noProof/>
+                <w:lang w:val="en-GB"/>
+              </w:rPr>
+              <w:t></w:t>
+            </w:r>
+            <w:r>
+              <w:rPr>
+                <w:rFonts w:cstheme="minorBidi"/>
+                <w:noProof/>
+                <w:sz w:val="22"/>
+              </w:rPr>
+              <w:tab/>
+            </w:r>
+            <w:r>
+              <w:rPr>
+                <w:rStyle w:val="Hipervnculo"/>
+                <w:noProof/>
+                <w:lang w:val="en-GB"/>
+              </w:rPr>
+              <w:t>Ghostlab</w:t>
+            </w:r>
+            <w:r>
+              <w:rPr>
+                <w:noProof/>
+                <w:webHidden/>
+              </w:rPr>
+              <w:tab/>
+            </w:r>
+            <w:r>
+              <w:rPr>
+                <w:noProof/>
+                <w:webHidden/>
+              </w:rPr>
+              <w:fldChar w:fldCharType="begin"/>
+            </w:r>
+            <w:r>
+              <w:rPr>
+                <w:noProof/>
+                <w:webHidden/>
+              </w:rPr>
+              <w:instrText xml:space="preserve"> PAGEREF _Toc6988302 \h </w:instrText>
             </w:r>
             <w:r>
               <w:rPr>
@@ -1146,7 +1290,7 @@
               <w:sz w:val="22"/>
             </w:rPr>
           </w:pPr>
-          <w:hyperlink w:anchor="_Toc6918451" w:history="1">
+          <w:hyperlink w:anchor="_Toc6988303" w:history="1">
             <w:r>
               <w:rPr>
                 <w:rStyle w:val="Hipervnculo"/>
@@ -1167,7 +1311,7 @@
                 <w:rStyle w:val="Hipervnculo"/>
                 <w:noProof/>
               </w:rPr>
-              <w:t>Servicios considerados</w:t>
+              <w:t>Realización de la prueba</w:t>
             </w:r>
             <w:r>
               <w:rPr>
@@ -1188,274 +1332,7 @@
                 <w:noProof/>
                 <w:webHidden/>
               </w:rPr>
-              <w:instrText xml:space="preserve"> PAGEREF _Toc6918451 \h </w:instrText>
-            </w:r>
-            <w:r>
-              <w:rPr>
-                <w:noProof/>
-                <w:webHidden/>
-              </w:rPr>
-            </w:r>
-            <w:r>
-              <w:rPr>
-                <w:noProof/>
-                <w:webHidden/>
-              </w:rPr>
-              <w:fldChar w:fldCharType="separate"/>
-            </w:r>
-            <w:r>
-              <w:rPr>
-                <w:noProof/>
-                <w:webHidden/>
-              </w:rPr>
-              <w:t>2</w:t>
-            </w:r>
-            <w:r>
-              <w:rPr>
-                <w:noProof/>
-                <w:webHidden/>
-              </w:rPr>
-              <w:fldChar w:fldCharType="end"/>
-            </w:r>
-          </w:hyperlink>
-        </w:p>
-        <w:p>
-          <w:pPr>
-            <w:pStyle w:val="TDC3"/>
-            <w:tabs>
-              <w:tab w:val="left" w:pos="1320"/>
-              <w:tab w:val="right" w:leader="dot" w:pos="8494"/>
-            </w:tabs>
-            <w:rPr>
-              <w:rFonts w:cstheme="minorBidi"/>
-              <w:noProof/>
-              <w:sz w:val="22"/>
-            </w:rPr>
-          </w:pPr>
-          <w:hyperlink w:anchor="_Toc6918452" w:history="1">
-            <w:r>
-              <w:rPr>
-                <w:rStyle w:val="Hipervnculo"/>
-                <w:rFonts w:ascii="Symbol" w:hAnsi="Symbol"/>
-                <w:noProof/>
-                <w:lang w:val="en-GB"/>
-              </w:rPr>
-              <w:t></w:t>
-            </w:r>
-            <w:r>
-              <w:rPr>
-                <w:rFonts w:cstheme="minorBidi"/>
-                <w:noProof/>
-                <w:sz w:val="22"/>
-              </w:rPr>
-              <w:tab/>
-            </w:r>
-            <w:r>
-              <w:rPr>
-                <w:rStyle w:val="Hipervnculo"/>
-                <w:noProof/>
-                <w:lang w:val="en-GB"/>
-              </w:rPr>
-              <w:t>Blazemeter</w:t>
-            </w:r>
-            <w:r>
-              <w:rPr>
-                <w:noProof/>
-                <w:webHidden/>
-              </w:rPr>
-              <w:tab/>
-            </w:r>
-            <w:r>
-              <w:rPr>
-                <w:noProof/>
-                <w:webHidden/>
-              </w:rPr>
-              <w:fldChar w:fldCharType="begin"/>
-            </w:r>
-            <w:r>
-              <w:rPr>
-                <w:noProof/>
-                <w:webHidden/>
-              </w:rPr>
-              <w:instrText xml:space="preserve"> PAGEREF _Toc6918452 \h </w:instrText>
-            </w:r>
-            <w:r>
-              <w:rPr>
-                <w:noProof/>
-                <w:webHidden/>
-              </w:rPr>
-            </w:r>
-            <w:r>
-              <w:rPr>
-                <w:noProof/>
-                <w:webHidden/>
-              </w:rPr>
-              <w:fldChar w:fldCharType="separate"/>
-            </w:r>
-            <w:r>
-              <w:rPr>
-                <w:noProof/>
-                <w:webHidden/>
-              </w:rPr>
-              <w:t>2</w:t>
-            </w:r>
-            <w:r>
-              <w:rPr>
-                <w:noProof/>
-                <w:webHidden/>
-              </w:rPr>
-              <w:fldChar w:fldCharType="end"/>
-            </w:r>
-          </w:hyperlink>
-        </w:p>
-        <w:p>
-          <w:pPr>
-            <w:pStyle w:val="TDC3"/>
-            <w:tabs>
-              <w:tab w:val="left" w:pos="1320"/>
-              <w:tab w:val="right" w:leader="dot" w:pos="8494"/>
-            </w:tabs>
-            <w:rPr>
-              <w:rFonts w:cstheme="minorBidi"/>
-              <w:noProof/>
-              <w:sz w:val="22"/>
-            </w:rPr>
-          </w:pPr>
-          <w:hyperlink w:anchor="_Toc6918453" w:history="1">
-            <w:r>
-              <w:rPr>
-                <w:rStyle w:val="Hipervnculo"/>
-                <w:rFonts w:ascii="Symbol" w:hAnsi="Symbol"/>
-                <w:noProof/>
-                <w:lang w:val="en-GB"/>
-              </w:rPr>
-              <w:t></w:t>
-            </w:r>
-            <w:r>
-              <w:rPr>
-                <w:rFonts w:cstheme="minorBidi"/>
-                <w:noProof/>
-                <w:sz w:val="22"/>
-              </w:rPr>
-              <w:tab/>
-            </w:r>
-            <w:r>
-              <w:rPr>
-                <w:rStyle w:val="Hipervnculo"/>
-                <w:noProof/>
-                <w:lang w:val="en-GB"/>
-              </w:rPr>
-              <w:t>OctoPerf</w:t>
-            </w:r>
-            <w:r>
-              <w:rPr>
-                <w:noProof/>
-                <w:webHidden/>
-              </w:rPr>
-              <w:tab/>
-            </w:r>
-            <w:r>
-              <w:rPr>
-                <w:noProof/>
-                <w:webHidden/>
-              </w:rPr>
-              <w:fldChar w:fldCharType="begin"/>
-            </w:r>
-            <w:r>
-              <w:rPr>
-                <w:noProof/>
-                <w:webHidden/>
-              </w:rPr>
-              <w:instrText xml:space="preserve"> PAGEREF _Toc6918453 \h </w:instrText>
-            </w:r>
-            <w:r>
-              <w:rPr>
-                <w:noProof/>
-                <w:webHidden/>
-              </w:rPr>
-            </w:r>
-            <w:r>
-              <w:rPr>
-                <w:noProof/>
-                <w:webHidden/>
-              </w:rPr>
-              <w:fldChar w:fldCharType="separate"/>
-            </w:r>
-            <w:r>
-              <w:rPr>
-                <w:noProof/>
-                <w:webHidden/>
-              </w:rPr>
-              <w:t>2</w:t>
-            </w:r>
-            <w:r>
-              <w:rPr>
-                <w:noProof/>
-                <w:webHidden/>
-              </w:rPr>
-              <w:fldChar w:fldCharType="end"/>
-            </w:r>
-          </w:hyperlink>
-        </w:p>
-        <w:p>
-          <w:pPr>
-            <w:pStyle w:val="TDC3"/>
-            <w:tabs>
-              <w:tab w:val="left" w:pos="1320"/>
-              <w:tab w:val="right" w:leader="dot" w:pos="8494"/>
-            </w:tabs>
-            <w:rPr>
-              <w:rFonts w:cstheme="minorBidi"/>
-              <w:noProof/>
-              <w:sz w:val="22"/>
-            </w:rPr>
-          </w:pPr>
-          <w:hyperlink w:anchor="_Toc6918454" w:history="1">
-            <w:r>
-              <w:rPr>
-                <w:rStyle w:val="Hipervnculo"/>
-                <w:rFonts w:ascii="Symbol" w:hAnsi="Symbol"/>
-                <w:noProof/>
-                <w:lang w:val="en-GB"/>
-              </w:rPr>
-              <w:t></w:t>
-            </w:r>
-            <w:r>
-              <w:rPr>
-                <w:rFonts w:cstheme="minorBidi"/>
-                <w:noProof/>
-                <w:sz w:val="22"/>
-              </w:rPr>
-              <w:tab/>
-            </w:r>
-            <w:r>
-              <w:rPr>
-                <w:rStyle w:val="Hipervnculo"/>
-                <w:noProof/>
-                <w:lang w:val="en-GB"/>
-              </w:rPr>
-              <w:t>Ghostlab</w:t>
-            </w:r>
-            <w:r>
-              <w:rPr>
-                <w:noProof/>
-                <w:webHidden/>
-              </w:rPr>
-              <w:tab/>
-            </w:r>
-            <w:r>
-              <w:rPr>
-                <w:noProof/>
-                <w:webHidden/>
-              </w:rPr>
-              <w:fldChar w:fldCharType="begin"/>
-            </w:r>
-            <w:r>
-              <w:rPr>
-                <w:noProof/>
-                <w:webHidden/>
-              </w:rPr>
-              <w:instrText xml:space="preserve"> PAGEREF _Toc6918454 \h </w:instrText>
+              <w:instrText xml:space="preserve"> PAGEREF _Toc6988303 \h </w:instrText>
             </w:r>
             <w:r>
               <w:rPr>
@@ -1499,7 +1376,7 @@
               <w:sz w:val="22"/>
             </w:rPr>
           </w:pPr>
-          <w:hyperlink w:anchor="_Toc6918455" w:history="1">
+          <w:hyperlink w:anchor="_Toc6988304" w:history="1">
             <w:r>
               <w:rPr>
                 <w:rStyle w:val="Hipervnculo"/>
@@ -1520,7 +1397,7 @@
                 <w:rStyle w:val="Hipervnculo"/>
                 <w:noProof/>
               </w:rPr>
-              <w:t>Realización de la prueba</w:t>
+              <w:t>Resultados</w:t>
             </w:r>
             <w:r>
               <w:rPr>
@@ -1541,93 +1418,7 @@
                 <w:noProof/>
                 <w:webHidden/>
               </w:rPr>
-              <w:instrText xml:space="preserve"> PAGEREF _Toc6918455 \h </w:instrText>
-            </w:r>
-            <w:r>
-              <w:rPr>
-                <w:noProof/>
-                <w:webHidden/>
-              </w:rPr>
-            </w:r>
-            <w:r>
-              <w:rPr>
-                <w:noProof/>
-                <w:webHidden/>
-              </w:rPr>
-              <w:fldChar w:fldCharType="separate"/>
-            </w:r>
-            <w:r>
-              <w:rPr>
-                <w:noProof/>
-                <w:webHidden/>
-              </w:rPr>
-              <w:t>2</w:t>
-            </w:r>
-            <w:r>
-              <w:rPr>
-                <w:noProof/>
-                <w:webHidden/>
-              </w:rPr>
-              <w:fldChar w:fldCharType="end"/>
-            </w:r>
-          </w:hyperlink>
-        </w:p>
-        <w:p>
-          <w:pPr>
-            <w:pStyle w:val="TDC1"/>
-            <w:tabs>
-              <w:tab w:val="left" w:pos="880"/>
-              <w:tab w:val="right" w:leader="dot" w:pos="8494"/>
-            </w:tabs>
-            <w:rPr>
-              <w:rFonts w:cstheme="minorBidi"/>
-              <w:noProof/>
-              <w:sz w:val="22"/>
-            </w:rPr>
-          </w:pPr>
-          <w:hyperlink w:anchor="_Toc6918456" w:history="1">
-            <w:r>
-              <w:rPr>
-                <w:rStyle w:val="Hipervnculo"/>
-                <w:noProof/>
-              </w:rPr>
-              <w:t>4.</w:t>
-            </w:r>
-            <w:r>
-              <w:rPr>
-                <w:rFonts w:cstheme="minorBidi"/>
-                <w:noProof/>
-                <w:sz w:val="22"/>
-              </w:rPr>
-              <w:tab/>
-            </w:r>
-            <w:r>
-              <w:rPr>
-                <w:rStyle w:val="Hipervnculo"/>
-                <w:noProof/>
-              </w:rPr>
-              <w:t>Resultados</w:t>
-            </w:r>
-            <w:r>
-              <w:rPr>
-                <w:noProof/>
-                <w:webHidden/>
-              </w:rPr>
-              <w:tab/>
-            </w:r>
-            <w:r>
-              <w:rPr>
-                <w:noProof/>
-                <w:webHidden/>
-              </w:rPr>
-              <w:fldChar w:fldCharType="begin"/>
-            </w:r>
-            <w:r>
-              <w:rPr>
-                <w:noProof/>
-                <w:webHidden/>
-              </w:rPr>
-              <w:instrText xml:space="preserve"> PAGEREF _Toc6918456 \h </w:instrText>
+              <w:instrText xml:space="preserve"> PAGEREF _Toc6988304 \h </w:instrText>
             </w:r>
             <w:r>
               <w:rPr>
@@ -1683,86 +1474,21 @@
           <w:numId w:val="5"/>
         </w:numPr>
       </w:pPr>
-      <w:bookmarkStart w:id="2" w:name="_Toc6918450"/>
+      <w:bookmarkStart w:id="0" w:name="_Toc6988299"/>
+      <w:proofErr w:type="spellStart"/>
       <w:r>
         <w:lastRenderedPageBreak/>
-        <w:t>Introducción</w:t>
-      </w:r>
-      <w:bookmarkEnd w:id="2"/>
-    </w:p>
-    <w:p>
-      <w:pPr>
-        <w:spacing w:line="240" w:lineRule="auto"/>
-      </w:pPr>
-      <w:r>
-        <w:t>En este documento se detallan los costes de desarrollar el proyecto Acme-</w:t>
-      </w:r>
-      <w:r>
-        <w:t>Hacker-Rank</w:t>
-      </w:r>
-      <w:r>
-        <w:t xml:space="preserve">. </w:t>
-      </w:r>
-    </w:p>
-    <w:p>
-      <w:pPr>
-        <w:spacing w:line="240" w:lineRule="auto"/>
-      </w:pPr>
-      <w:r>
-        <w:t>Este proyecto ha sido realizado por un equipo de dos personas</w:t>
-      </w:r>
-      <w:r>
-        <w:t>.</w:t>
-      </w:r>
+        <w:t>Servicios</w:t>
+      </w:r>
+      <w:proofErr w:type="spellEnd"/>
       <w:r>
         <w:t xml:space="preserve"> </w:t>
       </w:r>
-      <w:r>
-        <w:t>P</w:t>
-      </w:r>
-      <w:r>
-        <w:t xml:space="preserve">ara contabilizar las horas dedicadas por cada miembro hemos usado la herramienta </w:t>
-      </w:r>
       <w:proofErr w:type="spellStart"/>
       <w:r>
-        <w:t>Toggl</w:t>
-      </w:r>
-      <w:proofErr w:type="spellEnd"/>
-      <w:r>
-        <w:t xml:space="preserve">, gracias a la cual cada miembro puede contabilizar el tiempo dedicado al proyecto de una forma sencilla, iniciando un </w:t>
-      </w:r>
-      <w:proofErr w:type="spellStart"/>
-      <w:r>
-        <w:t>timer</w:t>
-      </w:r>
-      <w:proofErr w:type="spellEnd"/>
-      <w:r>
-        <w:t xml:space="preserve"> cuando comienza a trabajar y parándolo al finalizar.</w:t>
-      </w:r>
-    </w:p>
-    <w:p/>
-    <w:p>
-      <w:pPr>
-        <w:pStyle w:val="Ttulo1"/>
-        <w:numPr>
-          <w:ilvl w:val="0"/>
-          <w:numId w:val="5"/>
-        </w:numPr>
-      </w:pPr>
-      <w:bookmarkStart w:id="3" w:name="_Toc6918451"/>
-      <w:proofErr w:type="spellStart"/>
-      <w:r>
-        <w:t>Servicios</w:t>
-      </w:r>
-      <w:proofErr w:type="spellEnd"/>
-      <w:r>
-        <w:t xml:space="preserve"> </w:t>
-      </w:r>
-      <w:proofErr w:type="spellStart"/>
-      <w:r>
         <w:t>considerados</w:t>
       </w:r>
-      <w:bookmarkEnd w:id="3"/>
+      <w:bookmarkEnd w:id="0"/>
       <w:proofErr w:type="spellEnd"/>
     </w:p>
     <w:p>
@@ -1777,7 +1503,7 @@
           <w:lang w:val="en-GB"/>
         </w:rPr>
       </w:pPr>
-      <w:bookmarkStart w:id="4" w:name="_Toc6918452"/>
+      <w:bookmarkStart w:id="1" w:name="_Toc6988300"/>
       <w:proofErr w:type="spellStart"/>
       <w:r>
         <w:rPr>
@@ -1785,7 +1511,7 @@
         </w:rPr>
         <w:t>Blazemeter</w:t>
       </w:r>
-      <w:bookmarkEnd w:id="4"/>
+      <w:bookmarkEnd w:id="1"/>
       <w:proofErr w:type="spellEnd"/>
     </w:p>
     <w:p>
@@ -1836,7 +1562,7 @@
           <w:lang w:val="en-GB"/>
         </w:rPr>
       </w:pPr>
-      <w:bookmarkStart w:id="5" w:name="_Toc6918453"/>
+      <w:bookmarkStart w:id="2" w:name="_Toc6988301"/>
       <w:proofErr w:type="spellStart"/>
       <w:r>
         <w:rPr>
@@ -1844,7 +1570,7 @@
         </w:rPr>
         <w:t>OctoPerf</w:t>
       </w:r>
-      <w:bookmarkEnd w:id="5"/>
+      <w:bookmarkEnd w:id="2"/>
       <w:proofErr w:type="spellEnd"/>
     </w:p>
     <w:p>
@@ -1896,7 +1622,7 @@
           <w:lang w:val="en-GB"/>
         </w:rPr>
       </w:pPr>
-      <w:bookmarkStart w:id="6" w:name="_Toc6918454"/>
+      <w:bookmarkStart w:id="3" w:name="_Toc6988302"/>
       <w:proofErr w:type="spellStart"/>
       <w:r>
         <w:rPr>
@@ -1904,7 +1630,7 @@
         </w:rPr>
         <w:t>Ghostlab</w:t>
       </w:r>
-      <w:bookmarkEnd w:id="6"/>
+      <w:bookmarkEnd w:id="3"/>
       <w:proofErr w:type="spellEnd"/>
     </w:p>
     <w:p>
@@ -1967,7 +1693,7 @@
           <w:numId w:val="5"/>
         </w:numPr>
       </w:pPr>
-      <w:bookmarkStart w:id="7" w:name="_Toc6918455"/>
+      <w:bookmarkStart w:id="4" w:name="_Toc6988303"/>
       <w:proofErr w:type="spellStart"/>
       <w:r>
         <w:t>Realización</w:t>
@@ -1980,7 +1706,7 @@
       <w:r>
         <w:t>prueba</w:t>
       </w:r>
-      <w:bookmarkEnd w:id="7"/>
+      <w:bookmarkEnd w:id="4"/>
       <w:proofErr w:type="spellEnd"/>
     </w:p>
     <w:p>
@@ -2031,7 +1757,6 @@
     </w:p>
     <w:p>
       <w:r>
-        <w:lastRenderedPageBreak/>
         <w:t xml:space="preserve">Ya que solo hemos realizado </w:t>
       </w:r>
       <w:proofErr w:type="gramStart"/>
@@ -2045,11 +1770,11 @@
       <w:r>
         <w:t xml:space="preserve">hecho uno de una complejidad media-alta. En concreto, </w:t>
       </w:r>
-      <w:proofErr w:type="gramStart"/>
-      <w:r>
-        <w:t>el test</w:t>
-      </w:r>
-      <w:proofErr w:type="gramEnd"/>
+      <w:r>
+        <w:t>la prueba</w:t>
+      </w:r>
+      <w:bookmarkStart w:id="5" w:name="_GoBack"/>
+      <w:bookmarkEnd w:id="5"/>
       <w:r>
         <w:t xml:space="preserve"> consiste en entrar al sistema como empresa, listar sus problemas, crear uno, editarlo y borrarlo.</w:t>
       </w:r>
@@ -2064,6 +1789,7 @@
           <w:noProof/>
           <w:sz w:val="20"/>
         </w:rPr>
+        <w:lastRenderedPageBreak/>
         <w:drawing>
           <wp:anchor distT="0" distB="0" distL="114300" distR="114300" simplePos="0" relativeHeight="251662336" behindDoc="0" locked="0" layoutInCell="1" allowOverlap="1" wp14:anchorId="1003A3D6" wp14:editId="4B1A88F1">
             <wp:simplePos x="0" y="0"/>
@@ -2289,7 +2015,6 @@
       </w:pPr>
       <w:proofErr w:type="spellStart"/>
       <w:r>
-        <w:lastRenderedPageBreak/>
         <w:t>Errors</w:t>
       </w:r>
       <w:proofErr w:type="spellEnd"/>
@@ -2307,12 +2032,13 @@
           <w:numId w:val="5"/>
         </w:numPr>
       </w:pPr>
-      <w:bookmarkStart w:id="8" w:name="_Toc6918456"/>
+      <w:bookmarkStart w:id="6" w:name="_Toc6988304"/>
       <w:proofErr w:type="spellStart"/>
       <w:r>
+        <w:lastRenderedPageBreak/>
         <w:t>Resultados</w:t>
       </w:r>
-      <w:bookmarkEnd w:id="8"/>
+      <w:bookmarkEnd w:id="6"/>
       <w:proofErr w:type="spellEnd"/>
     </w:p>
     <w:p>
@@ -4763,7 +4489,9 @@
     <w:rsid w:val="00737895"/>
     <w:rsid w:val="00862EFF"/>
     <w:rsid w:val="008D0661"/>
+    <w:rsid w:val="009B33AE"/>
     <w:rsid w:val="00BE4CD9"/>
+    <w:rsid w:val="00C12B0D"/>
     <w:rsid w:val="00C20E5C"/>
     <w:rsid w:val="00CF42EA"/>
     <w:rsid w:val="00FA447B"/>
@@ -5530,7 +5258,7 @@
 </file>
 
 <file path=customXml/itemProps2.xml><?xml version="1.0" encoding="utf-8"?>
-<ds:datastoreItem xmlns:ds="http://schemas.openxmlformats.org/officeDocument/2006/customXml" ds:itemID="{896CBA47-2590-4C83-94CE-6E1D55A4CA0D}">
+<ds:datastoreItem xmlns:ds="http://schemas.openxmlformats.org/officeDocument/2006/customXml" ds:itemID="{F2EF8425-4ED7-41B9-B33E-783F43F0D8C7}">
   <ds:schemaRefs>
     <ds:schemaRef ds:uri="http://schemas.openxmlformats.org/officeDocument/2006/bibliography"/>
   </ds:schemaRefs>

</xml_diff>